<commit_message>
Juego arreglado y cambios a GameObjectsNear
</commit_message>
<xml_diff>
--- a/Carreras-Parcial2-Documento.docx
+++ b/Carreras-Parcial2-Documento.docx
@@ -293,6 +293,7 @@
       <w:r>
         <w:t xml:space="preserve">Se esta llamando muchas veces a la funcion Dist, esta funcion calcula la distancia entre un objeto y otro. El problema con esto es que esta funcion esta siendo llamada muchisimas veces por el metodo </w:t>
       </w:r>
+      <w:proofErr w:type="spellStart"/>
       <w:r>
         <w:rPr>
           <w:rFonts w:ascii="Consolas" w:hAnsi="Consolas" w:cs="Consolas"/>
@@ -303,15 +304,148 @@
         </w:rPr>
         <w:t>GameObjectsNear</w:t>
       </w:r>
-      <w:r>
-        <w:rPr>
-          <w:rFonts w:ascii="Consolas" w:hAnsi="Consolas" w:cs="Consolas"/>
-          <w:noProof w:val="0"/>
-          <w:color w:val="000000"/>
-          <w:sz w:val="19"/>
-          <w:szCs w:val="19"/>
-        </w:rPr>
-        <w:t xml:space="preserve"> de el world. Esta método a su vez esta siendo llamado por todas las hormigas y todas las feromonas. Esto en teoría esta bien, el problema es que esta muy mal implementado. </w:t>
+      <w:proofErr w:type="spellEnd"/>
+      <w:r>
+        <w:rPr>
+          <w:rFonts w:ascii="Consolas" w:hAnsi="Consolas" w:cs="Consolas"/>
+          <w:noProof w:val="0"/>
+          <w:color w:val="000000"/>
+          <w:sz w:val="19"/>
+          <w:szCs w:val="19"/>
+        </w:rPr>
+        <w:t xml:space="preserve"> </w:t>
+      </w:r>
+      <w:proofErr w:type="spellStart"/>
+      <w:r>
+        <w:rPr>
+          <w:rFonts w:ascii="Consolas" w:hAnsi="Consolas" w:cs="Consolas"/>
+          <w:noProof w:val="0"/>
+          <w:color w:val="000000"/>
+          <w:sz w:val="19"/>
+          <w:szCs w:val="19"/>
+        </w:rPr>
+        <w:t>de el</w:t>
+      </w:r>
+      <w:proofErr w:type="spellEnd"/>
+      <w:r>
+        <w:rPr>
+          <w:rFonts w:ascii="Consolas" w:hAnsi="Consolas" w:cs="Consolas"/>
+          <w:noProof w:val="0"/>
+          <w:color w:val="000000"/>
+          <w:sz w:val="19"/>
+          <w:szCs w:val="19"/>
+        </w:rPr>
+        <w:t xml:space="preserve"> </w:t>
+      </w:r>
+      <w:proofErr w:type="spellStart"/>
+      <w:r>
+        <w:rPr>
+          <w:rFonts w:ascii="Consolas" w:hAnsi="Consolas" w:cs="Consolas"/>
+          <w:noProof w:val="0"/>
+          <w:color w:val="000000"/>
+          <w:sz w:val="19"/>
+          <w:szCs w:val="19"/>
+        </w:rPr>
+        <w:t>world</w:t>
+      </w:r>
+      <w:proofErr w:type="spellEnd"/>
+      <w:r>
+        <w:rPr>
+          <w:rFonts w:ascii="Consolas" w:hAnsi="Consolas" w:cs="Consolas"/>
+          <w:noProof w:val="0"/>
+          <w:color w:val="000000"/>
+          <w:sz w:val="19"/>
+          <w:szCs w:val="19"/>
+        </w:rPr>
+        <w:t xml:space="preserve">. </w:t>
+      </w:r>
+      <w:proofErr w:type="gramStart"/>
+      <w:r>
+        <w:rPr>
+          <w:rFonts w:ascii="Consolas" w:hAnsi="Consolas" w:cs="Consolas"/>
+          <w:noProof w:val="0"/>
+          <w:color w:val="000000"/>
+          <w:sz w:val="19"/>
+          <w:szCs w:val="19"/>
+        </w:rPr>
+        <w:t>Esta método</w:t>
+      </w:r>
+      <w:proofErr w:type="gramEnd"/>
+      <w:r>
+        <w:rPr>
+          <w:rFonts w:ascii="Consolas" w:hAnsi="Consolas" w:cs="Consolas"/>
+          <w:noProof w:val="0"/>
+          <w:color w:val="000000"/>
+          <w:sz w:val="19"/>
+          <w:szCs w:val="19"/>
+        </w:rPr>
+        <w:t xml:space="preserve"> a su vez </w:t>
+      </w:r>
+      <w:proofErr w:type="spellStart"/>
+      <w:r>
+        <w:rPr>
+          <w:rFonts w:ascii="Consolas" w:hAnsi="Consolas" w:cs="Consolas"/>
+          <w:noProof w:val="0"/>
+          <w:color w:val="000000"/>
+          <w:sz w:val="19"/>
+          <w:szCs w:val="19"/>
+        </w:rPr>
+        <w:t>esta</w:t>
+      </w:r>
+      <w:proofErr w:type="spellEnd"/>
+      <w:r>
+        <w:rPr>
+          <w:rFonts w:ascii="Consolas" w:hAnsi="Consolas" w:cs="Consolas"/>
+          <w:noProof w:val="0"/>
+          <w:color w:val="000000"/>
+          <w:sz w:val="19"/>
+          <w:szCs w:val="19"/>
+        </w:rPr>
+        <w:t xml:space="preserve"> siendo llamado por todas las hormigas y todas las feromonas. Esto en teoría </w:t>
+      </w:r>
+      <w:proofErr w:type="spellStart"/>
+      <w:r>
+        <w:rPr>
+          <w:rFonts w:ascii="Consolas" w:hAnsi="Consolas" w:cs="Consolas"/>
+          <w:noProof w:val="0"/>
+          <w:color w:val="000000"/>
+          <w:sz w:val="19"/>
+          <w:szCs w:val="19"/>
+        </w:rPr>
+        <w:t>esta</w:t>
+      </w:r>
+      <w:proofErr w:type="spellEnd"/>
+      <w:r>
+        <w:rPr>
+          <w:rFonts w:ascii="Consolas" w:hAnsi="Consolas" w:cs="Consolas"/>
+          <w:noProof w:val="0"/>
+          <w:color w:val="000000"/>
+          <w:sz w:val="19"/>
+          <w:szCs w:val="19"/>
+        </w:rPr>
+        <w:t xml:space="preserve"> bien, el problema es que </w:t>
+      </w:r>
+      <w:proofErr w:type="spellStart"/>
+      <w:r>
+        <w:rPr>
+          <w:rFonts w:ascii="Consolas" w:hAnsi="Consolas" w:cs="Consolas"/>
+          <w:noProof w:val="0"/>
+          <w:color w:val="000000"/>
+          <w:sz w:val="19"/>
+          <w:szCs w:val="19"/>
+        </w:rPr>
+        <w:t>esta</w:t>
+      </w:r>
+      <w:proofErr w:type="spellEnd"/>
+      <w:r>
+        <w:rPr>
+          <w:rFonts w:ascii="Consolas" w:hAnsi="Consolas" w:cs="Consolas"/>
+          <w:noProof w:val="0"/>
+          <w:color w:val="000000"/>
+          <w:sz w:val="19"/>
+          <w:szCs w:val="19"/>
+        </w:rPr>
+        <w:t xml:space="preserve"> muy mal implementado. </w:t>
       </w:r>
     </w:p>
     <w:p>
@@ -349,7 +483,105 @@
           <w:szCs w:val="19"/>
           <w:lang w:val="en-US"/>
         </w:rPr>
-        <w:t xml:space="preserve"> IEnumerable&lt;GameObject&gt; GameObjectsNear(PointF pos, </w:t>
+        <w:t xml:space="preserve"> </w:t>
+      </w:r>
+      <w:proofErr w:type="spellStart"/>
+      <w:r>
+        <w:rPr>
+          <w:rFonts w:ascii="Consolas" w:hAnsi="Consolas" w:cs="Consolas"/>
+          <w:noProof w:val="0"/>
+          <w:color w:val="000000"/>
+          <w:sz w:val="19"/>
+          <w:szCs w:val="19"/>
+          <w:lang w:val="en-US"/>
+        </w:rPr>
+        <w:t>IEnumerable</w:t>
+      </w:r>
+      <w:proofErr w:type="spellEnd"/>
+      <w:r>
+        <w:rPr>
+          <w:rFonts w:ascii="Consolas" w:hAnsi="Consolas" w:cs="Consolas"/>
+          <w:noProof w:val="0"/>
+          <w:color w:val="000000"/>
+          <w:sz w:val="19"/>
+          <w:szCs w:val="19"/>
+          <w:lang w:val="en-US"/>
+        </w:rPr>
+        <w:t>&lt;</w:t>
+      </w:r>
+      <w:proofErr w:type="spellStart"/>
+      <w:r>
+        <w:rPr>
+          <w:rFonts w:ascii="Consolas" w:hAnsi="Consolas" w:cs="Consolas"/>
+          <w:noProof w:val="0"/>
+          <w:color w:val="000000"/>
+          <w:sz w:val="19"/>
+          <w:szCs w:val="19"/>
+          <w:lang w:val="en-US"/>
+        </w:rPr>
+        <w:t>GameObject</w:t>
+      </w:r>
+      <w:proofErr w:type="spellEnd"/>
+      <w:r>
+        <w:rPr>
+          <w:rFonts w:ascii="Consolas" w:hAnsi="Consolas" w:cs="Consolas"/>
+          <w:noProof w:val="0"/>
+          <w:color w:val="000000"/>
+          <w:sz w:val="19"/>
+          <w:szCs w:val="19"/>
+          <w:lang w:val="en-US"/>
+        </w:rPr>
+        <w:t xml:space="preserve">&gt; </w:t>
+      </w:r>
+      <w:proofErr w:type="spellStart"/>
+      <w:proofErr w:type="gramStart"/>
+      <w:r>
+        <w:rPr>
+          <w:rFonts w:ascii="Consolas" w:hAnsi="Consolas" w:cs="Consolas"/>
+          <w:noProof w:val="0"/>
+          <w:color w:val="000000"/>
+          <w:sz w:val="19"/>
+          <w:szCs w:val="19"/>
+          <w:lang w:val="en-US"/>
+        </w:rPr>
+        <w:t>GameObjectsNear</w:t>
+      </w:r>
+      <w:proofErr w:type="spellEnd"/>
+      <w:r>
+        <w:rPr>
+          <w:rFonts w:ascii="Consolas" w:hAnsi="Consolas" w:cs="Consolas"/>
+          <w:noProof w:val="0"/>
+          <w:color w:val="000000"/>
+          <w:sz w:val="19"/>
+          <w:szCs w:val="19"/>
+          <w:lang w:val="en-US"/>
+        </w:rPr>
+        <w:t>(</w:t>
+      </w:r>
+      <w:proofErr w:type="spellStart"/>
+      <w:proofErr w:type="gramEnd"/>
+      <w:r>
+        <w:rPr>
+          <w:rFonts w:ascii="Consolas" w:hAnsi="Consolas" w:cs="Consolas"/>
+          <w:noProof w:val="0"/>
+          <w:color w:val="000000"/>
+          <w:sz w:val="19"/>
+          <w:szCs w:val="19"/>
+          <w:lang w:val="en-US"/>
+        </w:rPr>
+        <w:t>PointF</w:t>
+      </w:r>
+      <w:proofErr w:type="spellEnd"/>
+      <w:r>
+        <w:rPr>
+          <w:rFonts w:ascii="Consolas" w:hAnsi="Consolas" w:cs="Consolas"/>
+          <w:noProof w:val="0"/>
+          <w:color w:val="000000"/>
+          <w:sz w:val="19"/>
+          <w:szCs w:val="19"/>
+          <w:lang w:val="en-US"/>
+        </w:rPr>
+        <w:t xml:space="preserve"> pos, </w:t>
       </w:r>
       <w:r>
         <w:rPr>
@@ -371,7 +603,31 @@
           <w:szCs w:val="19"/>
           <w:lang w:val="en-US"/>
         </w:rPr>
-        <w:t xml:space="preserve"> dist = 1)</w:t>
+        <w:t xml:space="preserve"> </w:t>
+      </w:r>
+      <w:proofErr w:type="spellStart"/>
+      <w:r>
+        <w:rPr>
+          <w:rFonts w:ascii="Consolas" w:hAnsi="Consolas" w:cs="Consolas"/>
+          <w:noProof w:val="0"/>
+          <w:color w:val="000000"/>
+          <w:sz w:val="19"/>
+          <w:szCs w:val="19"/>
+          <w:lang w:val="en-US"/>
+        </w:rPr>
+        <w:t>dist</w:t>
+      </w:r>
+      <w:proofErr w:type="spellEnd"/>
+      <w:r>
+        <w:rPr>
+          <w:rFonts w:ascii="Consolas" w:hAnsi="Consolas" w:cs="Consolas"/>
+          <w:noProof w:val="0"/>
+          <w:color w:val="000000"/>
+          <w:sz w:val="19"/>
+          <w:szCs w:val="19"/>
+          <w:lang w:val="en-US"/>
+        </w:rPr>
+        <w:t xml:space="preserve"> = 1)</w:t>
       </w:r>
     </w:p>
     <w:p>
@@ -447,7 +703,105 @@
           <w:szCs w:val="19"/>
           <w:lang w:val="en-US"/>
         </w:rPr>
-        <w:t xml:space="preserve"> GameObjects.Where(t =&gt; Dist(t.Position, pos) &lt; dist);</w:t>
+        <w:t xml:space="preserve"> </w:t>
+      </w:r>
+      <w:proofErr w:type="spellStart"/>
+      <w:r>
+        <w:rPr>
+          <w:rFonts w:ascii="Consolas" w:hAnsi="Consolas" w:cs="Consolas"/>
+          <w:noProof w:val="0"/>
+          <w:color w:val="000000"/>
+          <w:sz w:val="19"/>
+          <w:szCs w:val="19"/>
+          <w:lang w:val="en-US"/>
+        </w:rPr>
+        <w:t>GameObjects.Where</w:t>
+      </w:r>
+      <w:proofErr w:type="spellEnd"/>
+      <w:r>
+        <w:rPr>
+          <w:rFonts w:ascii="Consolas" w:hAnsi="Consolas" w:cs="Consolas"/>
+          <w:noProof w:val="0"/>
+          <w:color w:val="000000"/>
+          <w:sz w:val="19"/>
+          <w:szCs w:val="19"/>
+          <w:lang w:val="en-US"/>
+        </w:rPr>
+        <w:t xml:space="preserve">(t =&gt; </w:t>
+      </w:r>
+      <w:proofErr w:type="spellStart"/>
+      <w:proofErr w:type="gramStart"/>
+      <w:r>
+        <w:rPr>
+          <w:rFonts w:ascii="Consolas" w:hAnsi="Consolas" w:cs="Consolas"/>
+          <w:noProof w:val="0"/>
+          <w:color w:val="000000"/>
+          <w:sz w:val="19"/>
+          <w:szCs w:val="19"/>
+          <w:lang w:val="en-US"/>
+        </w:rPr>
+        <w:t>Dist</w:t>
+      </w:r>
+      <w:proofErr w:type="spellEnd"/>
+      <w:r>
+        <w:rPr>
+          <w:rFonts w:ascii="Consolas" w:hAnsi="Consolas" w:cs="Consolas"/>
+          <w:noProof w:val="0"/>
+          <w:color w:val="000000"/>
+          <w:sz w:val="19"/>
+          <w:szCs w:val="19"/>
+          <w:lang w:val="en-US"/>
+        </w:rPr>
+        <w:t>(</w:t>
+      </w:r>
+      <w:proofErr w:type="spellStart"/>
+      <w:proofErr w:type="gramEnd"/>
+      <w:r>
+        <w:rPr>
+          <w:rFonts w:ascii="Consolas" w:hAnsi="Consolas" w:cs="Consolas"/>
+          <w:noProof w:val="0"/>
+          <w:color w:val="000000"/>
+          <w:sz w:val="19"/>
+          <w:szCs w:val="19"/>
+          <w:lang w:val="en-US"/>
+        </w:rPr>
+        <w:t>t.Position</w:t>
+      </w:r>
+      <w:proofErr w:type="spellEnd"/>
+      <w:r>
+        <w:rPr>
+          <w:rFonts w:ascii="Consolas" w:hAnsi="Consolas" w:cs="Consolas"/>
+          <w:noProof w:val="0"/>
+          <w:color w:val="000000"/>
+          <w:sz w:val="19"/>
+          <w:szCs w:val="19"/>
+          <w:lang w:val="en-US"/>
+        </w:rPr>
+        <w:t xml:space="preserve">, pos) &lt; </w:t>
+      </w:r>
+      <w:proofErr w:type="spellStart"/>
+      <w:r>
+        <w:rPr>
+          <w:rFonts w:ascii="Consolas" w:hAnsi="Consolas" w:cs="Consolas"/>
+          <w:noProof w:val="0"/>
+          <w:color w:val="000000"/>
+          <w:sz w:val="19"/>
+          <w:szCs w:val="19"/>
+          <w:lang w:val="en-US"/>
+        </w:rPr>
+        <w:t>dist</w:t>
+      </w:r>
+      <w:proofErr w:type="spellEnd"/>
+      <w:r>
+        <w:rPr>
+          <w:rFonts w:ascii="Consolas" w:hAnsi="Consolas" w:cs="Consolas"/>
+          <w:noProof w:val="0"/>
+          <w:color w:val="000000"/>
+          <w:sz w:val="19"/>
+          <w:szCs w:val="19"/>
+          <w:lang w:val="en-US"/>
+        </w:rPr>
+        <w:t>);</w:t>
       </w:r>
     </w:p>
     <w:p>
@@ -500,7 +854,95 @@
           <w:sz w:val="19"/>
           <w:szCs w:val="19"/>
         </w:rPr>
-        <w:t xml:space="preserve">Como se puede observar el array GameObjects busca por cada objeto, todos los objetos que tiene cerca, el problema es que este array contiene a todas las hormigas y todas las feromonas también, por lo cual es llamada muchísimas veces sin ningún sentido ya que las hormigas no tienen porque calcular a las otras hormigas cercanas y la feromonas no tienen porque calcular a las </w:t>
+        <w:t xml:space="preserve">Como se puede observar el array </w:t>
+      </w:r>
+      <w:proofErr w:type="spellStart"/>
+      <w:r>
+        <w:rPr>
+          <w:rFonts w:ascii="Consolas" w:hAnsi="Consolas" w:cs="Consolas"/>
+          <w:noProof w:val="0"/>
+          <w:color w:val="000000"/>
+          <w:sz w:val="19"/>
+          <w:szCs w:val="19"/>
+        </w:rPr>
+        <w:t>GameObjects</w:t>
+      </w:r>
+      <w:proofErr w:type="spellEnd"/>
+      <w:r>
+        <w:rPr>
+          <w:rFonts w:ascii="Consolas" w:hAnsi="Consolas" w:cs="Consolas"/>
+          <w:noProof w:val="0"/>
+          <w:color w:val="000000"/>
+          <w:sz w:val="19"/>
+          <w:szCs w:val="19"/>
+        </w:rPr>
+        <w:t xml:space="preserve"> busca por cada objeto, todos los objetos que tiene cerca, el problema es que este array contiene a todas las hormigas y todas las feromonas también, por lo cual es llamada muchísimas veces sin ningún sentido ya que las hormigas no tienen </w:t>
+      </w:r>
+      <w:proofErr w:type="spellStart"/>
+      <w:r>
+        <w:rPr>
+          <w:rFonts w:ascii="Consolas" w:hAnsi="Consolas" w:cs="Consolas"/>
+          <w:noProof w:val="0"/>
+          <w:color w:val="000000"/>
+          <w:sz w:val="19"/>
+          <w:szCs w:val="19"/>
+        </w:rPr>
+        <w:t>porque</w:t>
+      </w:r>
+      <w:proofErr w:type="spellEnd"/>
+      <w:r>
+        <w:rPr>
+          <w:rFonts w:ascii="Consolas" w:hAnsi="Consolas" w:cs="Consolas"/>
+          <w:noProof w:val="0"/>
+          <w:color w:val="000000"/>
+          <w:sz w:val="19"/>
+          <w:szCs w:val="19"/>
+        </w:rPr>
+        <w:t xml:space="preserve"> calcular a las otras hormigas cercanas y </w:t>
+      </w:r>
+      <w:proofErr w:type="gramStart"/>
+      <w:r>
+        <w:rPr>
+          <w:rFonts w:ascii="Consolas" w:hAnsi="Consolas" w:cs="Consolas"/>
+          <w:noProof w:val="0"/>
+          <w:color w:val="000000"/>
+          <w:sz w:val="19"/>
+          <w:szCs w:val="19"/>
+        </w:rPr>
+        <w:t>la feromonas</w:t>
+      </w:r>
+      <w:proofErr w:type="gramEnd"/>
+      <w:r>
+        <w:rPr>
+          <w:rFonts w:ascii="Consolas" w:hAnsi="Consolas" w:cs="Consolas"/>
+          <w:noProof w:val="0"/>
+          <w:color w:val="000000"/>
+          <w:sz w:val="19"/>
+          <w:szCs w:val="19"/>
+        </w:rPr>
+        <w:t xml:space="preserve"> no tienen </w:t>
+      </w:r>
+      <w:proofErr w:type="spellStart"/>
+      <w:r>
+        <w:rPr>
+          <w:rFonts w:ascii="Consolas" w:hAnsi="Consolas" w:cs="Consolas"/>
+          <w:noProof w:val="0"/>
+          <w:color w:val="000000"/>
+          <w:sz w:val="19"/>
+          <w:szCs w:val="19"/>
+        </w:rPr>
+        <w:t>porque</w:t>
+      </w:r>
+      <w:proofErr w:type="spellEnd"/>
+      <w:r>
+        <w:rPr>
+          <w:rFonts w:ascii="Consolas" w:hAnsi="Consolas" w:cs="Consolas"/>
+          <w:noProof w:val="0"/>
+          <w:color w:val="000000"/>
+          <w:sz w:val="19"/>
+          <w:szCs w:val="19"/>
+        </w:rPr>
+        <w:t xml:space="preserve"> calcular a las </w:t>
       </w:r>
       <w:r>
         <w:rPr>
@@ -562,7 +1004,29 @@
           <w:sz w:val="19"/>
           <w:szCs w:val="19"/>
         </w:rPr>
-        <w:t>puede hacer es ya que lo único que importa son las feromonas cercanas, hacer que el linq solamente busque a los objectos cercanos si son feromonas, de esta manera se tendría que reducir mucho la cantidad de veces que se calcula la distancia.</w:t>
+        <w:t xml:space="preserve">puede hacer es ya que lo único que importa son las feromonas cercanas, hacer que el </w:t>
+      </w:r>
+      <w:proofErr w:type="spellStart"/>
+      <w:r>
+        <w:rPr>
+          <w:rFonts w:ascii="Consolas" w:hAnsi="Consolas" w:cs="Consolas"/>
+          <w:noProof w:val="0"/>
+          <w:color w:val="000000"/>
+          <w:sz w:val="19"/>
+          <w:szCs w:val="19"/>
+        </w:rPr>
+        <w:t>linq</w:t>
+      </w:r>
+      <w:proofErr w:type="spellEnd"/>
+      <w:r>
+        <w:rPr>
+          <w:rFonts w:ascii="Consolas" w:hAnsi="Consolas" w:cs="Consolas"/>
+          <w:noProof w:val="0"/>
+          <w:color w:val="000000"/>
+          <w:sz w:val="19"/>
+          <w:szCs w:val="19"/>
+        </w:rPr>
+        <w:t xml:space="preserve"> solamente busque a los objectos cercanos si son feromonas, de esta manera se tendría que reducir mucho la cantidad de veces que se calcula la distancia.</w:t>
       </w:r>
     </w:p>
     <w:p>
@@ -615,28 +1079,71 @@
           <w:sz w:val="19"/>
           <w:szCs w:val="19"/>
         </w:rPr>
-        <w:t>El código dentro de gameobjectsnear se cambio al siguiente:</w:t>
-      </w:r>
-    </w:p>
-    <w:p>
-      <w:pPr>
-        <w:rPr>
-          <w:rFonts w:ascii="Consolas" w:hAnsi="Consolas" w:cs="Consolas"/>
-          <w:noProof w:val="0"/>
-          <w:color w:val="000000"/>
-          <w:sz w:val="19"/>
-          <w:szCs w:val="19"/>
-          <w:lang w:val="en-US"/>
-        </w:rPr>
-      </w:pPr>
-      <w:r>
-        <w:rPr>
-          <w:rFonts w:ascii="Consolas" w:hAnsi="Consolas" w:cs="Consolas"/>
-          <w:noProof w:val="0"/>
-          <w:color w:val="000000"/>
-          <w:sz w:val="19"/>
-          <w:szCs w:val="19"/>
-          <w:lang w:val="en-US"/>
+        <w:t xml:space="preserve">El código dentro de </w:t>
+      </w:r>
+      <w:proofErr w:type="spellStart"/>
+      <w:r>
+        <w:rPr>
+          <w:rFonts w:ascii="Consolas" w:hAnsi="Consolas" w:cs="Consolas"/>
+          <w:noProof w:val="0"/>
+          <w:color w:val="000000"/>
+          <w:sz w:val="19"/>
+          <w:szCs w:val="19"/>
+        </w:rPr>
+        <w:t>gameobjectsnear</w:t>
+      </w:r>
+      <w:proofErr w:type="spellEnd"/>
+      <w:r>
+        <w:rPr>
+          <w:rFonts w:ascii="Consolas" w:hAnsi="Consolas" w:cs="Consolas"/>
+          <w:noProof w:val="0"/>
+          <w:color w:val="000000"/>
+          <w:sz w:val="19"/>
+          <w:szCs w:val="19"/>
+        </w:rPr>
+        <w:t xml:space="preserve"> se </w:t>
+      </w:r>
+      <w:proofErr w:type="spellStart"/>
+      <w:r>
+        <w:rPr>
+          <w:rFonts w:ascii="Consolas" w:hAnsi="Consolas" w:cs="Consolas"/>
+          <w:noProof w:val="0"/>
+          <w:color w:val="000000"/>
+          <w:sz w:val="19"/>
+          <w:szCs w:val="19"/>
+        </w:rPr>
+        <w:t>cambio</w:t>
+      </w:r>
+      <w:proofErr w:type="spellEnd"/>
+      <w:r>
+        <w:rPr>
+          <w:rFonts w:ascii="Consolas" w:hAnsi="Consolas" w:cs="Consolas"/>
+          <w:noProof w:val="0"/>
+          <w:color w:val="000000"/>
+          <w:sz w:val="19"/>
+          <w:szCs w:val="19"/>
+        </w:rPr>
+        <w:t xml:space="preserve"> al siguiente:</w:t>
+      </w:r>
+    </w:p>
+    <w:p>
+      <w:pPr>
+        <w:rPr>
+          <w:rFonts w:ascii="Consolas" w:hAnsi="Consolas" w:cs="Consolas"/>
+          <w:noProof w:val="0"/>
+          <w:color w:val="000000"/>
+          <w:sz w:val="19"/>
+          <w:szCs w:val="19"/>
+          <w:lang w:val="en-US"/>
+        </w:rPr>
+      </w:pPr>
+      <w:r>
+        <w:rPr>
+          <w:rFonts w:ascii="Consolas" w:hAnsi="Consolas" w:cs="Consolas"/>
+          <w:noProof w:val="0"/>
+          <w:color w:val="000000"/>
+          <w:sz w:val="19"/>
+          <w:szCs w:val="19"/>
         </w:rPr>
         <w:t xml:space="preserve">  </w:t>
       </w:r>
@@ -660,7 +1167,31 @@
           <w:szCs w:val="19"/>
           <w:lang w:val="en-US"/>
         </w:rPr>
-        <w:t xml:space="preserve"> GameObjects.Where(t =&gt; t </w:t>
+        <w:t xml:space="preserve"> </w:t>
+      </w:r>
+      <w:proofErr w:type="spellStart"/>
+      <w:r>
+        <w:rPr>
+          <w:rFonts w:ascii="Consolas" w:hAnsi="Consolas" w:cs="Consolas"/>
+          <w:noProof w:val="0"/>
+          <w:color w:val="000000"/>
+          <w:sz w:val="19"/>
+          <w:szCs w:val="19"/>
+          <w:lang w:val="en-US"/>
+        </w:rPr>
+        <w:t>GameObjects.Where</w:t>
+      </w:r>
+      <w:proofErr w:type="spellEnd"/>
+      <w:r>
+        <w:rPr>
+          <w:rFonts w:ascii="Consolas" w:hAnsi="Consolas" w:cs="Consolas"/>
+          <w:noProof w:val="0"/>
+          <w:color w:val="000000"/>
+          <w:sz w:val="19"/>
+          <w:szCs w:val="19"/>
+          <w:lang w:val="en-US"/>
+        </w:rPr>
+        <w:t xml:space="preserve">(t =&gt; t </w:t>
       </w:r>
       <w:r>
         <w:rPr>
@@ -682,10 +1213,115 @@
           <w:szCs w:val="19"/>
           <w:lang w:val="en-US"/>
         </w:rPr>
-        <w:t xml:space="preserve"> Pheromone).Where(t =&gt; Dist(t.Position, pos) &lt; dist);</w:t>
-      </w:r>
-    </w:p>
-    <w:p>
+        <w:t xml:space="preserve"> Pheromone</w:t>
+      </w:r>
+      <w:proofErr w:type="gramStart"/>
+      <w:r>
+        <w:rPr>
+          <w:rFonts w:ascii="Consolas" w:hAnsi="Consolas" w:cs="Consolas"/>
+          <w:noProof w:val="0"/>
+          <w:color w:val="000000"/>
+          <w:sz w:val="19"/>
+          <w:szCs w:val="19"/>
+          <w:lang w:val="en-US"/>
+        </w:rPr>
+        <w:t>).Where</w:t>
+      </w:r>
+      <w:proofErr w:type="gramEnd"/>
+      <w:r>
+        <w:rPr>
+          <w:rFonts w:ascii="Consolas" w:hAnsi="Consolas" w:cs="Consolas"/>
+          <w:noProof w:val="0"/>
+          <w:color w:val="000000"/>
+          <w:sz w:val="19"/>
+          <w:szCs w:val="19"/>
+          <w:lang w:val="en-US"/>
+        </w:rPr>
+        <w:t xml:space="preserve">(t =&gt; </w:t>
+      </w:r>
+      <w:proofErr w:type="spellStart"/>
+      <w:r>
+        <w:rPr>
+          <w:rFonts w:ascii="Consolas" w:hAnsi="Consolas" w:cs="Consolas"/>
+          <w:noProof w:val="0"/>
+          <w:color w:val="000000"/>
+          <w:sz w:val="19"/>
+          <w:szCs w:val="19"/>
+          <w:lang w:val="en-US"/>
+        </w:rPr>
+        <w:t>Dist</w:t>
+      </w:r>
+      <w:proofErr w:type="spellEnd"/>
+      <w:r>
+        <w:rPr>
+          <w:rFonts w:ascii="Consolas" w:hAnsi="Consolas" w:cs="Consolas"/>
+          <w:noProof w:val="0"/>
+          <w:color w:val="000000"/>
+          <w:sz w:val="19"/>
+          <w:szCs w:val="19"/>
+          <w:lang w:val="en-US"/>
+        </w:rPr>
+        <w:t>(</w:t>
+      </w:r>
+      <w:proofErr w:type="spellStart"/>
+      <w:r>
+        <w:rPr>
+          <w:rFonts w:ascii="Consolas" w:hAnsi="Consolas" w:cs="Consolas"/>
+          <w:noProof w:val="0"/>
+          <w:color w:val="000000"/>
+          <w:sz w:val="19"/>
+          <w:szCs w:val="19"/>
+          <w:lang w:val="en-US"/>
+        </w:rPr>
+        <w:t>t.Position</w:t>
+      </w:r>
+      <w:proofErr w:type="spellEnd"/>
+      <w:r>
+        <w:rPr>
+          <w:rFonts w:ascii="Consolas" w:hAnsi="Consolas" w:cs="Consolas"/>
+          <w:noProof w:val="0"/>
+          <w:color w:val="000000"/>
+          <w:sz w:val="19"/>
+          <w:szCs w:val="19"/>
+          <w:lang w:val="en-US"/>
+        </w:rPr>
+        <w:t xml:space="preserve">, pos) &lt; </w:t>
+      </w:r>
+      <w:proofErr w:type="spellStart"/>
+      <w:r>
+        <w:rPr>
+          <w:rFonts w:ascii="Consolas" w:hAnsi="Consolas" w:cs="Consolas"/>
+          <w:noProof w:val="0"/>
+          <w:color w:val="000000"/>
+          <w:sz w:val="19"/>
+          <w:szCs w:val="19"/>
+          <w:lang w:val="en-US"/>
+        </w:rPr>
+        <w:t>dist</w:t>
+      </w:r>
+      <w:proofErr w:type="spellEnd"/>
+      <w:r>
+        <w:rPr>
+          <w:rFonts w:ascii="Consolas" w:hAnsi="Consolas" w:cs="Consolas"/>
+          <w:noProof w:val="0"/>
+          <w:color w:val="000000"/>
+          <w:sz w:val="19"/>
+          <w:szCs w:val="19"/>
+          <w:lang w:val="en-US"/>
+        </w:rPr>
+        <w:t>);</w:t>
+      </w:r>
+    </w:p>
+    <w:p>
+      <w:pPr>
+        <w:rPr>
+          <w:rFonts w:ascii="Consolas" w:hAnsi="Consolas" w:cs="Consolas"/>
+          <w:noProof w:val="0"/>
+          <w:color w:val="000000"/>
+          <w:sz w:val="19"/>
+          <w:szCs w:val="19"/>
+        </w:rPr>
+      </w:pPr>
       <w:r>
         <w:rPr>
           <w:rFonts w:ascii="Consolas" w:hAnsi="Consolas" w:cs="Consolas"/>
@@ -695,17 +1331,283 @@
           <w:szCs w:val="19"/>
         </w:rPr>
         <w:lastRenderedPageBreak/>
-        <w:t xml:space="preserve">La aplicacion ahora si anda </w:t>
-      </w:r>
-      <w:r>
-        <w:rPr>
-          <w:rFonts w:ascii="Consolas" w:hAnsi="Consolas" w:cs="Consolas"/>
-          <w:noProof w:val="0"/>
-          <w:color w:val="000000"/>
-          <w:sz w:val="19"/>
-          <w:szCs w:val="19"/>
-        </w:rPr>
-        <w:t>rápido, el problema es que no me di cuenta que las hormigas también buscaban pasto, por lo cual ahora ya no lo encuentran entonces las feromonas nunca se instancian y el juego se rompe. A continuación intentare arreglar esto al hacer métodos distintos, uno para las feromonas y uno para las hormigas así el de las hormigas busca pasto y feromonas y el de las feromonas solo busca feromonas.</w:t>
+        <w:t xml:space="preserve">La </w:t>
+      </w:r>
+      <w:r>
+        <w:rPr>
+          <w:rFonts w:ascii="Consolas" w:hAnsi="Consolas" w:cs="Consolas"/>
+          <w:noProof w:val="0"/>
+          <w:color w:val="000000"/>
+          <w:sz w:val="19"/>
+          <w:szCs w:val="19"/>
+        </w:rPr>
+        <w:t>aplicación</w:t>
+      </w:r>
+      <w:r>
+        <w:rPr>
+          <w:rFonts w:ascii="Consolas" w:hAnsi="Consolas" w:cs="Consolas"/>
+          <w:noProof w:val="0"/>
+          <w:color w:val="000000"/>
+          <w:sz w:val="19"/>
+          <w:szCs w:val="19"/>
+        </w:rPr>
+        <w:t xml:space="preserve"> ahora si anda </w:t>
+      </w:r>
+      <w:r>
+        <w:rPr>
+          <w:rFonts w:ascii="Consolas" w:hAnsi="Consolas" w:cs="Consolas"/>
+          <w:noProof w:val="0"/>
+          <w:color w:val="000000"/>
+          <w:sz w:val="19"/>
+          <w:szCs w:val="19"/>
+        </w:rPr>
+        <w:t xml:space="preserve">rápido, el problema es que no me di cuenta </w:t>
+      </w:r>
+      <w:proofErr w:type="gramStart"/>
+      <w:r>
+        <w:rPr>
+          <w:rFonts w:ascii="Consolas" w:hAnsi="Consolas" w:cs="Consolas"/>
+          <w:noProof w:val="0"/>
+          <w:color w:val="000000"/>
+          <w:sz w:val="19"/>
+          <w:szCs w:val="19"/>
+        </w:rPr>
+        <w:t>que</w:t>
+      </w:r>
+      <w:proofErr w:type="gramEnd"/>
+      <w:r>
+        <w:rPr>
+          <w:rFonts w:ascii="Consolas" w:hAnsi="Consolas" w:cs="Consolas"/>
+          <w:noProof w:val="0"/>
+          <w:color w:val="000000"/>
+          <w:sz w:val="19"/>
+          <w:szCs w:val="19"/>
+        </w:rPr>
+        <w:t xml:space="preserve"> las hormigas también buscaban pasto, por lo cual ahora ya no lo encuentran entonces las feromonas nunca se instancian y el juego se rompe. A </w:t>
+      </w:r>
+      <w:proofErr w:type="gramStart"/>
+      <w:r>
+        <w:rPr>
+          <w:rFonts w:ascii="Consolas" w:hAnsi="Consolas" w:cs="Consolas"/>
+          <w:noProof w:val="0"/>
+          <w:color w:val="000000"/>
+          <w:sz w:val="19"/>
+          <w:szCs w:val="19"/>
+        </w:rPr>
+        <w:t>continuación</w:t>
+      </w:r>
+      <w:proofErr w:type="gramEnd"/>
+      <w:r>
+        <w:rPr>
+          <w:rFonts w:ascii="Consolas" w:hAnsi="Consolas" w:cs="Consolas"/>
+          <w:noProof w:val="0"/>
+          <w:color w:val="000000"/>
+          <w:sz w:val="19"/>
+          <w:szCs w:val="19"/>
+        </w:rPr>
+        <w:t xml:space="preserve"> intentare arreglar esto al hacer métodos distintos, uno para las feromonas y uno para las hormigas así el de las hormigas busca pasto y feromonas y el de las feromonas solo busca feromonas.</w:t>
+      </w:r>
+    </w:p>
+    <w:p>
+      <w:r>
+        <w:rPr>
+          <w:rFonts w:ascii="Consolas" w:hAnsi="Consolas" w:cs="Consolas"/>
+          <w:noProof w:val="0"/>
+          <w:color w:val="000000"/>
+          <w:sz w:val="19"/>
+          <w:szCs w:val="19"/>
+        </w:rPr>
+        <w:t xml:space="preserve">Arreglando el código me di cuenta </w:t>
+      </w:r>
+      <w:proofErr w:type="gramStart"/>
+      <w:r>
+        <w:rPr>
+          <w:rFonts w:ascii="Consolas" w:hAnsi="Consolas" w:cs="Consolas"/>
+          <w:noProof w:val="0"/>
+          <w:color w:val="000000"/>
+          <w:sz w:val="19"/>
+          <w:szCs w:val="19"/>
+        </w:rPr>
+        <w:t>que</w:t>
+      </w:r>
+      <w:proofErr w:type="gramEnd"/>
+      <w:r>
+        <w:rPr>
+          <w:rFonts w:ascii="Consolas" w:hAnsi="Consolas" w:cs="Consolas"/>
+          <w:noProof w:val="0"/>
+          <w:color w:val="000000"/>
+          <w:sz w:val="19"/>
+          <w:szCs w:val="19"/>
+        </w:rPr>
+        <w:t xml:space="preserve"> la hormiga nunca tiene que buscar a la feromona sino que a la comida, por ende modifique el código para que la hormiga solo busque la comida. Ahora hay un método para la hormiga que busca comida cercana y uno para las feromonas para que busquen feromonas cercanas.</w:t>
+      </w:r>
+      <w:r>
+        <w:rPr>
+          <w:rFonts w:ascii="Consolas" w:hAnsi="Consolas" w:cs="Consolas"/>
+          <w:noProof w:val="0"/>
+          <w:color w:val="000000"/>
+          <w:sz w:val="19"/>
+          <w:szCs w:val="19"/>
+        </w:rPr>
+        <w:t xml:space="preserve"> El programa volvió a su estado de ir muy lento.</w:t>
+      </w:r>
+      <w:r>
+        <w:t xml:space="preserve"> </w:t>
+      </w:r>
+      <w:r>
+        <w:drawing>
+          <wp:inline distT="0" distB="0" distL="0" distR="0" wp14:anchorId="5E653068" wp14:editId="4C9F6160">
+            <wp:extent cx="5943600" cy="3244215"/>
+            <wp:effectExtent l="0" t="0" r="0" b="0"/>
+            <wp:docPr id="4" name="Imagen 4" descr="Captura de pantalla de computadora&#10;&#10;Descripción generada automáticamente"/>
+            <wp:cNvGraphicFramePr>
+              <a:graphicFrameLocks xmlns:a="http://schemas.openxmlformats.org/drawingml/2006/main" noChangeAspect="1"/>
+            </wp:cNvGraphicFramePr>
+            <a:graphic xmlns:a="http://schemas.openxmlformats.org/drawingml/2006/main">
+              <a:graphicData uri="http://schemas.openxmlformats.org/drawingml/2006/picture">
+                <pic:pic xmlns:pic="http://schemas.openxmlformats.org/drawingml/2006/picture">
+                  <pic:nvPicPr>
+                    <pic:cNvPr id="4" name="img4.png"/>
+                    <pic:cNvPicPr/>
+                  </pic:nvPicPr>
+                  <pic:blipFill>
+                    <a:blip r:embed="rId7" cstate="print">
+                      <a:extLst>
+                        <a:ext uri="{28A0092B-C50C-407E-A947-70E740481C1C}">
+                          <a14:useLocalDpi xmlns:a14="http://schemas.microsoft.com/office/drawing/2010/main" val="0"/>
+                        </a:ext>
+                      </a:extLst>
+                    </a:blip>
+                    <a:stretch>
+                      <a:fillRect/>
+                    </a:stretch>
+                  </pic:blipFill>
+                  <pic:spPr>
+                    <a:xfrm>
+                      <a:off x="0" y="0"/>
+                      <a:ext cx="5943600" cy="3244215"/>
+                    </a:xfrm>
+                    <a:prstGeom prst="rect">
+                      <a:avLst/>
+                    </a:prstGeom>
+                  </pic:spPr>
+                </pic:pic>
+              </a:graphicData>
+            </a:graphic>
+          </wp:inline>
+        </w:drawing>
+      </w:r>
+      <w:r>
+        <w:drawing>
+          <wp:inline distT="0" distB="0" distL="0" distR="0" wp14:anchorId="126CAD70" wp14:editId="74D3E3C8">
+            <wp:extent cx="5570969" cy="3040821"/>
+            <wp:effectExtent l="0" t="0" r="0" b="7620"/>
+            <wp:docPr id="5" name="Imagen 5" descr="Captura de pantalla de computadora&#10;&#10;Descripción generada automáticamente"/>
+            <wp:cNvGraphicFramePr>
+              <a:graphicFrameLocks xmlns:a="http://schemas.openxmlformats.org/drawingml/2006/main" noChangeAspect="1"/>
+            </wp:cNvGraphicFramePr>
+            <a:graphic xmlns:a="http://schemas.openxmlformats.org/drawingml/2006/main">
+              <a:graphicData uri="http://schemas.openxmlformats.org/drawingml/2006/picture">
+                <pic:pic xmlns:pic="http://schemas.openxmlformats.org/drawingml/2006/picture">
+                  <pic:nvPicPr>
+                    <pic:cNvPr id="5" name="img5.png"/>
+                    <pic:cNvPicPr/>
+                  </pic:nvPicPr>
+                  <pic:blipFill>
+                    <a:blip r:embed="rId8" cstate="print">
+                      <a:extLst>
+                        <a:ext uri="{28A0092B-C50C-407E-A947-70E740481C1C}">
+                          <a14:useLocalDpi xmlns:a14="http://schemas.microsoft.com/office/drawing/2010/main" val="0"/>
+                        </a:ext>
+                      </a:extLst>
+                    </a:blip>
+                    <a:stretch>
+                      <a:fillRect/>
+                    </a:stretch>
+                  </pic:blipFill>
+                  <pic:spPr>
+                    <a:xfrm>
+                      <a:off x="0" y="0"/>
+                      <a:ext cx="5575929" cy="3043528"/>
+                    </a:xfrm>
+                    <a:prstGeom prst="rect">
+                      <a:avLst/>
+                    </a:prstGeom>
+                  </pic:spPr>
+                </pic:pic>
+              </a:graphicData>
+            </a:graphic>
+          </wp:inline>
+        </w:drawing>
+      </w:r>
+    </w:p>
+    <w:p>
+      <w:r>
+        <w:lastRenderedPageBreak/>
+        <w:t>La aplicación esta un poco mejor que antes pero el dist sigue siendo calculado demasiadas veces,</w:t>
+      </w:r>
+      <w:r>
+        <w:t xml:space="preserve"> creo que lo que tendria que haber hecho es optimizar tambien la funcion dist en si o hacer algo para que calcule menos veces dist. Como se puede observar en la siguiente imagen no es el calculo de encontrar el objeto entre los objetos lo que mas “pesa” sino el calculo de la distancia en si.</w:t>
+      </w:r>
+    </w:p>
+    <w:p>
+      <w:pPr>
+        <w:rPr>
+          <w:rFonts w:ascii="Consolas" w:hAnsi="Consolas" w:cs="Consolas"/>
+          <w:noProof w:val="0"/>
+          <w:color w:val="000000"/>
+          <w:sz w:val="19"/>
+          <w:szCs w:val="19"/>
+        </w:rPr>
+      </w:pPr>
+      <w:r>
+        <w:rPr>
+          <w:rFonts w:ascii="Consolas" w:hAnsi="Consolas" w:cs="Consolas"/>
+          <w:color w:val="000000"/>
+          <w:sz w:val="19"/>
+          <w:szCs w:val="19"/>
+        </w:rPr>
+        <w:drawing>
+          <wp:inline distT="0" distB="0" distL="0" distR="0" wp14:anchorId="4D3FB466" wp14:editId="6D106EC0">
+            <wp:extent cx="5943600" cy="3244215"/>
+            <wp:effectExtent l="0" t="0" r="0" b="0"/>
+            <wp:docPr id="6" name="Imagen 6" descr="Captura de pantalla de computadora&#10;&#10;Descripción generada automáticamente"/>
+            <wp:cNvGraphicFramePr>
+              <a:graphicFrameLocks xmlns:a="http://schemas.openxmlformats.org/drawingml/2006/main" noChangeAspect="1"/>
+            </wp:cNvGraphicFramePr>
+            <a:graphic xmlns:a="http://schemas.openxmlformats.org/drawingml/2006/main">
+              <a:graphicData uri="http://schemas.openxmlformats.org/drawingml/2006/picture">
+                <pic:pic xmlns:pic="http://schemas.openxmlformats.org/drawingml/2006/picture">
+                  <pic:nvPicPr>
+                    <pic:cNvPr id="6" name="img6.png"/>
+                    <pic:cNvPicPr/>
+                  </pic:nvPicPr>
+                  <pic:blipFill>
+                    <a:blip r:embed="rId9" cstate="print">
+                      <a:extLst>
+                        <a:ext uri="{28A0092B-C50C-407E-A947-70E740481C1C}">
+                          <a14:useLocalDpi xmlns:a14="http://schemas.microsoft.com/office/drawing/2010/main" val="0"/>
+                        </a:ext>
+                      </a:extLst>
+                    </a:blip>
+                    <a:stretch>
+                      <a:fillRect/>
+                    </a:stretch>
+                  </pic:blipFill>
+                  <pic:spPr>
+                    <a:xfrm>
+                      <a:off x="0" y="0"/>
+                      <a:ext cx="5943600" cy="3244215"/>
+                    </a:xfrm>
+                    <a:prstGeom prst="rect">
+                      <a:avLst/>
+                    </a:prstGeom>
+                  </pic:spPr>
+                </pic:pic>
+              </a:graphicData>
+            </a:graphic>
+          </wp:inline>
+        </w:drawing>
       </w:r>
     </w:p>
     <w:sectPr>

</xml_diff>